<commit_message>
- root removal translation - add :procedure has_specified_input  :patient into implant abutments, body and crowns - fix missing procedure_patient_relation_str
</commit_message>
<xml_diff>
--- a/src/data/Axiom template for dental implant crowns.docx
+++ b/src/data/Axiom template for dental implant crowns.docx
@@ -65,33 +65,532 @@
       </w:r>
     </w:p>
     <w:p>
-      <w:proofErr w:type="gramStart"/>
       <w:r>
         <w:rPr>
           <w:i/>
         </w:rPr>
         <w:t>:material</w:t>
       </w:r>
-      <w:proofErr w:type="gramEnd"/>
-      <w:r>
-        <w:t xml:space="preserve"> </w:t>
-      </w:r>
-      <w:proofErr w:type="spellStart"/>
+      <w:r>
+        <w:t xml:space="preserve"> </w:t>
+      </w:r>
+      <w:r>
+        <w:rPr>
+          <w:b/>
+        </w:rPr>
+        <w:t xml:space="preserve">rdf:type </w:t>
+      </w:r>
+      <w:r>
+        <w:t xml:space="preserve">:Dental Restoration Material** </w:t>
+      </w:r>
+      <w:r>
+        <w:rPr>
+          <w:b/>
+          <w:color w:val="FF0000"/>
+        </w:rPr>
+        <w:t>NB: There are more than one.</w:t>
+      </w:r>
+    </w:p>
+    <w:p>
+      <w:r>
+        <w:rPr>
+          <w:i/>
+        </w:rPr>
+        <w:t>:</w:t>
+      </w:r>
+      <w:r>
+        <w:rPr>
+          <w:i/>
+        </w:rPr>
+        <w:t xml:space="preserve">prosthetic </w:t>
+      </w:r>
+      <w:r>
+        <w:rPr>
+          <w:i/>
+        </w:rPr>
+        <w:t>tooth</w:t>
+      </w:r>
+      <w:r>
+        <w:t xml:space="preserve"> </w:t>
+      </w:r>
       <w:r>
         <w:rPr>
           <w:b/>
         </w:rPr>
         <w:t>rdf:type</w:t>
       </w:r>
-      <w:proofErr w:type="spellEnd"/>
-      <w:r>
-        <w:rPr>
-          <w:b/>
-        </w:rPr>
-        <w:t xml:space="preserve"> </w:t>
-      </w:r>
-      <w:r>
-        <w:t xml:space="preserve">:Dental Restoration Material** </w:t>
+      <w:r>
+        <w:rPr>
+          <w:b/>
+        </w:rPr>
+        <w:t xml:space="preserve"> </w:t>
+      </w:r>
+      <w:r>
+        <w:t>:</w:t>
+      </w:r>
+      <w:r>
+        <w:t>Prosthetic Tooth</w:t>
+      </w:r>
+      <w:r>
+        <w:t xml:space="preserve"> **</w:t>
+      </w:r>
+    </w:p>
+    <w:p>
+      <w:pPr>
+        <w:rPr>
+          <w:i/>
+        </w:rPr>
+      </w:pPr>
+      <w:r>
+        <w:rPr>
+          <w:i/>
+        </w:rPr>
+        <w:t>:</w:t>
+      </w:r>
+      <w:r>
+        <w:rPr>
+          <w:i/>
+        </w:rPr>
+        <w:t xml:space="preserve">dental implant </w:t>
+      </w:r>
+      <w:r>
+        <w:rPr>
+          <w:i/>
+        </w:rPr>
+        <w:t>crown</w:t>
+      </w:r>
+    </w:p>
+    <w:p>
+      <w:pPr>
+        <w:ind w:firstLine="720"/>
+        <w:rPr>
+          <w:b/>
+        </w:rPr>
+      </w:pPr>
+      <w:r>
+        <w:rPr>
+          <w:b/>
+        </w:rPr>
+        <w:t>rdf:type :</w:t>
+      </w:r>
+      <w:r>
+        <w:t>Dental Implant crown**</w:t>
+      </w:r>
+    </w:p>
+    <w:p>
+      <w:r>
+        <w:rPr>
+          <w:i/>
+        </w:rPr>
+        <w:t>:</w:t>
+      </w:r>
+      <w:r>
+        <w:rPr>
+          <w:i/>
+        </w:rPr>
+        <w:t>patient</w:t>
+      </w:r>
+      <w:r>
+        <w:t xml:space="preserve"> </w:t>
+      </w:r>
+      <w:r>
+        <w:rPr>
+          <w:b/>
+        </w:rPr>
+        <w:t>rdf:type</w:t>
+      </w:r>
+      <w:r>
+        <w:rPr>
+          <w:b/>
+        </w:rPr>
+        <w:t xml:space="preserve"> </w:t>
+      </w:r>
+      <w:r>
+        <w:t>:</w:t>
+      </w:r>
+      <w:r>
+        <w:t>Human Dental Patient</w:t>
+      </w:r>
+    </w:p>
+    <w:p>
+      <w:r>
+        <w:rPr>
+          <w:i/>
+        </w:rPr>
+        <w:t>:</w:t>
+      </w:r>
+      <w:r>
+        <w:rPr>
+          <w:i/>
+        </w:rPr>
+        <w:t>provider</w:t>
+      </w:r>
+      <w:r>
+        <w:rPr>
+          <w:i/>
+        </w:rPr>
+        <w:t xml:space="preserve"> </w:t>
+      </w:r>
+      <w:r>
+        <w:rPr>
+          <w:b/>
+        </w:rPr>
+        <w:t>rdf:type</w:t>
+      </w:r>
+      <w:r>
+        <w:rPr>
+          <w:b/>
+        </w:rPr>
+        <w:t xml:space="preserve"> </w:t>
+      </w:r>
+      <w:r>
+        <w:t>:</w:t>
+      </w:r>
+      <w:r>
+        <w:t>Dental Health Care Provider</w:t>
+      </w:r>
+    </w:p>
+    <w:p/>
+    <w:p>
+      <w:pPr>
+        <w:rPr>
+          <w:b/>
+        </w:rPr>
+      </w:pPr>
+      <w:r>
+        <w:rPr>
+          <w:b/>
+        </w:rPr>
+        <w:t>- Relate material entities</w:t>
+      </w:r>
+    </w:p>
+    <w:p>
+      <w:pPr>
+        <w:rPr>
+          <w:i/>
+        </w:rPr>
+      </w:pPr>
+      <w:r>
+        <w:rPr>
+          <w:i/>
+        </w:rPr>
+        <w:t>:</w:t>
+      </w:r>
+      <w:r>
+        <w:rPr>
+          <w:i/>
+        </w:rPr>
+        <w:t>d</w:t>
+      </w:r>
+      <w:r>
+        <w:rPr>
+          <w:i/>
+        </w:rPr>
+        <w:t xml:space="preserve">ental implant crown </w:t>
+      </w:r>
+      <w:r>
+        <w:rPr>
+          <w:b/>
+        </w:rPr>
+        <w:t>part of</w:t>
+      </w:r>
+      <w:r>
+        <w:rPr>
+          <w:i/>
+        </w:rPr>
+        <w:t xml:space="preserve"> :prosthetic tooth </w:t>
+      </w:r>
+    </w:p>
+    <w:p>
+      <w:pPr>
+        <w:rPr>
+          <w:i/>
+        </w:rPr>
+      </w:pPr>
+      <w:r>
+        <w:rPr>
+          <w:i/>
+        </w:rPr>
+        <w:t>:material</w:t>
+      </w:r>
+      <w:r>
+        <w:t xml:space="preserve"> </w:t>
+      </w:r>
+      <w:r>
+        <w:rPr>
+          <w:b/>
+        </w:rPr>
+        <w:t>part of</w:t>
+      </w:r>
+      <w:r>
+        <w:t xml:space="preserve"> </w:t>
+      </w:r>
+      <w:r>
+        <w:rPr>
+          <w:i/>
+        </w:rPr>
+        <w:t>:dental implant crown</w:t>
+      </w:r>
+    </w:p>
+    <w:p>
+      <w:r>
+        <w:rPr>
+          <w:i/>
+        </w:rPr>
+        <w:t>:prosthetic tooth</w:t>
+      </w:r>
+      <w:r>
+        <w:t xml:space="preserve"> </w:t>
+      </w:r>
+      <w:r>
+        <w:rPr>
+          <w:b/>
+        </w:rPr>
+        <w:t>part of</w:t>
+      </w:r>
+      <w:r>
+        <w:rPr>
+          <w:i/>
+        </w:rPr>
+        <w:t xml:space="preserve"> :</w:t>
+      </w:r>
+      <w:r>
+        <w:rPr>
+          <w:i/>
+        </w:rPr>
+        <w:t>patient</w:t>
+      </w:r>
+    </w:p>
+    <w:p>
+      <w:pPr>
+        <w:rPr>
+          <w:i/>
+        </w:rPr>
+      </w:pPr>
+    </w:p>
+    <w:p>
+      <w:pPr>
+        <w:rPr>
+          <w:b/>
+        </w:rPr>
+      </w:pPr>
+      <w:r>
+        <w:rPr>
+          <w:b/>
+          <w:i/>
+        </w:rPr>
+        <w:t xml:space="preserve">- </w:t>
+      </w:r>
+      <w:r>
+        <w:rPr>
+          <w:b/>
+        </w:rPr>
+        <w:t>De</w:t>
+      </w:r>
+      <w:r>
+        <w:rPr>
+          <w:b/>
+        </w:rPr>
+        <w:t xml:space="preserve">clare restoration procedure, </w:t>
+      </w:r>
+      <w:r>
+        <w:rPr>
+          <w:b/>
+        </w:rPr>
+        <w:t>when it occurred</w:t>
+      </w:r>
+      <w:r>
+        <w:rPr>
+          <w:b/>
+        </w:rPr>
+        <w:t>, and the</w:t>
+      </w:r>
+      <w:r>
+        <w:rPr>
+          <w:b/>
+        </w:rPr>
+        <w:t xml:space="preserve"> visit it is part of</w:t>
+      </w:r>
+    </w:p>
+    <w:p>
+      <w:r>
+        <w:rPr>
+          <w:i/>
+        </w:rPr>
+        <w:t>:</w:t>
+      </w:r>
+      <w:r>
+        <w:rPr>
+          <w:i/>
+        </w:rPr>
+        <w:t xml:space="preserve">visit </w:t>
+      </w:r>
+      <w:r>
+        <w:rPr>
+          <w:b/>
+        </w:rPr>
+        <w:t xml:space="preserve">rdf:type </w:t>
+      </w:r>
+      <w:r>
+        <w:t>:</w:t>
+      </w:r>
+      <w:r>
+        <w:t>Dental Visit</w:t>
+      </w:r>
+    </w:p>
+    <w:p>
+      <w:r>
+        <w:rPr>
+          <w:i/>
+        </w:rPr>
+        <w:t>:</w:t>
+      </w:r>
+      <w:r>
+        <w:rPr>
+          <w:i/>
+        </w:rPr>
+        <w:t xml:space="preserve">procedure </w:t>
+      </w:r>
+      <w:r>
+        <w:rPr>
+          <w:b/>
+        </w:rPr>
+        <w:t>rdf:type</w:t>
+      </w:r>
+      <w:r>
+        <w:rPr>
+          <w:b/>
+        </w:rPr>
+        <w:t xml:space="preserve"> </w:t>
+      </w:r>
+      <w:r>
+        <w:t>:</w:t>
+      </w:r>
+      <w:r>
+        <w:t>Dental Implant Procedure</w:t>
+      </w:r>
+      <w:r>
+        <w:t>**</w:t>
+      </w:r>
+    </w:p>
+    <w:p>
+      <w:pPr>
+        <w:rPr>
+          <w:i/>
+        </w:rPr>
+      </w:pPr>
+      <w:r>
+        <w:rPr>
+          <w:i/>
+        </w:rPr>
+        <w:t>:</w:t>
+      </w:r>
+      <w:r>
+        <w:rPr>
+          <w:i/>
+        </w:rPr>
+        <w:t xml:space="preserve">procedure </w:t>
+      </w:r>
+      <w:r>
+        <w:rPr>
+          <w:b/>
+        </w:rPr>
+        <w:t xml:space="preserve">part of </w:t>
+      </w:r>
+      <w:r>
+        <w:rPr>
+          <w:i/>
+        </w:rPr>
+        <w:t>:</w:t>
+      </w:r>
+      <w:r>
+        <w:rPr>
+          <w:i/>
+        </w:rPr>
+        <w:t>visit</w:t>
+      </w:r>
+    </w:p>
+    <w:p>
+      <w:r>
+        <w:rPr>
+          <w:i/>
+        </w:rPr>
+        <w:t>:</w:t>
+      </w:r>
+      <w:r>
+        <w:rPr>
+          <w:i/>
+        </w:rPr>
+        <w:t xml:space="preserve">procedure </w:t>
+      </w:r>
+      <w:r>
+        <w:rPr>
+          <w:b/>
+        </w:rPr>
+        <w:t xml:space="preserve">occurrence date </w:t>
+      </w:r>
+      <w:r>
+        <w:t>&lt;xsd:dateTime&gt;</w:t>
+      </w:r>
+      <w:r>
+        <w:t xml:space="preserve"> ## this is optional</w:t>
+      </w:r>
+    </w:p>
+    <w:p/>
+    <w:p>
+      <w:pPr>
+        <w:rPr>
+          <w:b/>
+        </w:rPr>
+      </w:pPr>
+      <w:r>
+        <w:rPr>
+          <w:b/>
+        </w:rPr>
+        <w:t>- Specify the inputs and outputs of procedure</w:t>
+      </w:r>
+    </w:p>
+    <w:p>
+      <w:pPr>
+        <w:rPr>
+          <w:i/>
+        </w:rPr>
+      </w:pPr>
+      <w:r>
+        <w:rPr>
+          <w:i/>
+        </w:rPr>
+        <w:t>:</w:t>
+      </w:r>
+      <w:r>
+        <w:rPr>
+          <w:i/>
+        </w:rPr>
+        <w:t>procedure</w:t>
+      </w:r>
+      <w:r>
+        <w:rPr>
+          <w:i/>
+        </w:rPr>
+        <w:t xml:space="preserve"> </w:t>
+      </w:r>
+      <w:r>
+        <w:rPr>
+          <w:b/>
+        </w:rPr>
+        <w:t xml:space="preserve">has_specified_input  </w:t>
+      </w:r>
+      <w:r>
+        <w:rPr>
+          <w:i/>
+        </w:rPr>
+        <w:t>:material</w:t>
+      </w:r>
+      <w:r>
+        <w:rPr>
+          <w:i/>
+        </w:rPr>
+        <w:t xml:space="preserve"> </w:t>
       </w:r>
       <w:r>
         <w:rPr>
@@ -102,166 +601,35 @@
       </w:r>
     </w:p>
     <w:p>
-      <w:proofErr w:type="gramStart"/>
-      <w:r>
-        <w:rPr>
-          <w:i/>
-        </w:rPr>
-        <w:t>:</w:t>
-      </w:r>
-      <w:r>
-        <w:rPr>
-          <w:i/>
-        </w:rPr>
-        <w:t>prosthetic</w:t>
-      </w:r>
-      <w:proofErr w:type="gramEnd"/>
-      <w:r>
-        <w:rPr>
-          <w:i/>
-        </w:rPr>
-        <w:t xml:space="preserve"> </w:t>
-      </w:r>
-      <w:r>
-        <w:rPr>
-          <w:i/>
-        </w:rPr>
-        <w:t>tooth</w:t>
-      </w:r>
-      <w:r>
-        <w:t xml:space="preserve"> </w:t>
-      </w:r>
-      <w:proofErr w:type="spellStart"/>
-      <w:r>
-        <w:rPr>
-          <w:b/>
-        </w:rPr>
-        <w:t>rdf:type</w:t>
-      </w:r>
-      <w:proofErr w:type="spellEnd"/>
-      <w:r>
-        <w:rPr>
-          <w:b/>
-        </w:rPr>
-        <w:t xml:space="preserve"> </w:t>
-      </w:r>
-      <w:r>
-        <w:t>:</w:t>
-      </w:r>
-      <w:r>
-        <w:t>Prosthetic Tooth</w:t>
-      </w:r>
-      <w:r>
-        <w:t xml:space="preserve"> **</w:t>
-      </w:r>
-    </w:p>
-    <w:p>
-      <w:pPr>
-        <w:rPr>
-          <w:i/>
-        </w:rPr>
-      </w:pPr>
-      <w:proofErr w:type="gramStart"/>
-      <w:r>
-        <w:rPr>
-          <w:i/>
-        </w:rPr>
-        <w:t>:</w:t>
-      </w:r>
-      <w:r>
-        <w:rPr>
-          <w:i/>
-        </w:rPr>
-        <w:t>dental</w:t>
-      </w:r>
-      <w:proofErr w:type="gramEnd"/>
-      <w:r>
-        <w:rPr>
-          <w:i/>
-        </w:rPr>
-        <w:t xml:space="preserve"> implant </w:t>
-      </w:r>
-      <w:r>
-        <w:rPr>
-          <w:i/>
-        </w:rPr>
-        <w:t>crown</w:t>
-      </w:r>
-    </w:p>
-    <w:p>
-      <w:pPr>
-        <w:ind w:firstLine="720"/>
-        <w:rPr>
-          <w:b/>
-        </w:rPr>
-      </w:pPr>
-      <w:proofErr w:type="spellStart"/>
-      <w:proofErr w:type="gramStart"/>
-      <w:r>
-        <w:rPr>
-          <w:b/>
-        </w:rPr>
-        <w:t>rdf:type</w:t>
-      </w:r>
-      <w:proofErr w:type="spellEnd"/>
-      <w:proofErr w:type="gramEnd"/>
-      <w:r>
-        <w:rPr>
-          <w:b/>
-        </w:rPr>
-        <w:t xml:space="preserve"> :</w:t>
-      </w:r>
-      <w:r>
-        <w:t xml:space="preserve">Dental Implant </w:t>
-      </w:r>
-      <w:r>
-        <w:t>crown</w:t>
-      </w:r>
-      <w:r>
-        <w:t>**</w:t>
-      </w:r>
-    </w:p>
-    <w:p>
-      <w:proofErr w:type="gramStart"/>
-      <w:r>
-        <w:rPr>
-          <w:i/>
-        </w:rPr>
-        <w:t>:</w:t>
-      </w:r>
-      <w:r>
-        <w:rPr>
-          <w:i/>
-        </w:rPr>
-        <w:t>patient</w:t>
-      </w:r>
-      <w:proofErr w:type="gramEnd"/>
-      <w:r>
-        <w:t xml:space="preserve"> </w:t>
-      </w:r>
-      <w:proofErr w:type="spellStart"/>
-      <w:r>
-        <w:rPr>
-          <w:b/>
-        </w:rPr>
-        <w:t>rdf:type</w:t>
-      </w:r>
-      <w:proofErr w:type="spellEnd"/>
-      <w:r>
-        <w:rPr>
-          <w:b/>
-        </w:rPr>
-        <w:t xml:space="preserve"> </w:t>
-      </w:r>
-      <w:r>
-        <w:t>:</w:t>
-      </w:r>
-      <w:r>
-        <w:t>Human Dental Patient</w:t>
-      </w:r>
-    </w:p>
-    <w:p>
-      <w:proofErr w:type="gramStart"/>
+      <w:pPr>
+        <w:rPr>
+          <w:i/>
+        </w:rPr>
+      </w:pPr>
+      <w:r>
+        <w:rPr>
+          <w:i/>
+        </w:rPr>
+        <w:t>:</w:t>
+      </w:r>
+      <w:r>
+        <w:rPr>
+          <w:i/>
+        </w:rPr>
+        <w:t>procedure</w:t>
+      </w:r>
+      <w:r>
+        <w:rPr>
+          <w:i/>
+        </w:rPr>
+        <w:t xml:space="preserve"> </w:t>
+      </w:r>
+      <w:r>
+        <w:rPr>
+          <w:b/>
+        </w:rPr>
+        <w:t xml:space="preserve">has_specified_input  </w:t>
+      </w:r>
       <w:r>
         <w:rPr>
           <w:i/>
@@ -274,260 +642,180 @@
         </w:rPr>
         <w:t>provider</w:t>
       </w:r>
-      <w:proofErr w:type="gramEnd"/>
-      <w:r>
-        <w:rPr>
-          <w:i/>
-        </w:rPr>
-        <w:t xml:space="preserve"> </w:t>
-      </w:r>
-      <w:proofErr w:type="spellStart"/>
-      <w:r>
-        <w:rPr>
-          <w:b/>
-        </w:rPr>
-        <w:t>rdf:type</w:t>
-      </w:r>
-      <w:proofErr w:type="spellEnd"/>
-      <w:r>
-        <w:rPr>
-          <w:b/>
-        </w:rPr>
-        <w:t xml:space="preserve"> </w:t>
-      </w:r>
-      <w:r>
-        <w:t>:</w:t>
-      </w:r>
-      <w:r>
-        <w:t>Dental Health Care Provider</w:t>
-      </w:r>
-    </w:p>
-    <w:p/>
-    <w:p>
-      <w:pPr>
-        <w:rPr>
-          <w:b/>
-        </w:rPr>
-      </w:pPr>
-      <w:r>
-        <w:rPr>
-          <w:b/>
-        </w:rPr>
-        <w:t>- Relate material entities</w:t>
-      </w:r>
-    </w:p>
-    <w:p>
-      <w:pPr>
-        <w:rPr>
-          <w:i/>
-        </w:rPr>
-      </w:pPr>
+    </w:p>
+    <w:p>
+      <w:pPr>
+        <w:rPr>
+          <w:i/>
+        </w:rPr>
+      </w:pPr>
+      <w:r>
+        <w:rPr>
+          <w:i/>
+        </w:rPr>
+        <w:t>:</w:t>
+      </w:r>
+      <w:r>
+        <w:rPr>
+          <w:i/>
+        </w:rPr>
+        <w:t>procedure</w:t>
+      </w:r>
+      <w:r>
+        <w:rPr>
+          <w:i/>
+        </w:rPr>
+        <w:t xml:space="preserve"> </w:t>
+      </w:r>
+      <w:r>
+        <w:rPr>
+          <w:b/>
+        </w:rPr>
+        <w:t xml:space="preserve">has_specified_output </w:t>
+      </w:r>
+      <w:r>
+        <w:rPr>
+          <w:i/>
+        </w:rPr>
+        <w:t>:</w:t>
+      </w:r>
+      <w:r>
+        <w:rPr>
+          <w:i/>
+        </w:rPr>
+        <w:t>dental impla</w:t>
+      </w:r>
+      <w:r>
+        <w:rPr>
+          <w:i/>
+        </w:rPr>
+        <w:t>nt crown</w:t>
+      </w:r>
+    </w:p>
+    <w:p>
+      <w:pPr>
+        <w:rPr>
+          <w:i/>
+        </w:rPr>
+      </w:pPr>
+      <w:r>
+        <w:rPr>
+          <w:i/>
+        </w:rPr>
+        <w:t>:</w:t>
+      </w:r>
+      <w:r>
+        <w:rPr>
+          <w:i/>
+        </w:rPr>
+        <w:t>procedure</w:t>
+      </w:r>
+      <w:r>
+        <w:rPr>
+          <w:i/>
+        </w:rPr>
+        <w:t xml:space="preserve"> </w:t>
+      </w:r>
+      <w:r>
+        <w:rPr>
+          <w:b/>
+        </w:rPr>
+        <w:t xml:space="preserve">has_specified_input  </w:t>
+      </w:r>
+      <w:r>
+        <w:rPr>
+          <w:i/>
+        </w:rPr>
+        <w:t>:patient</w:t>
+      </w:r>
       <w:bookmarkStart w:id="0" w:name="_GoBack"/>
       <w:bookmarkEnd w:id="0"/>
-      <w:proofErr w:type="gramStart"/>
-      <w:r>
-        <w:rPr>
-          <w:i/>
-        </w:rPr>
-        <w:t>:</w:t>
-      </w:r>
-      <w:r>
-        <w:rPr>
-          <w:i/>
-        </w:rPr>
-        <w:t>d</w:t>
-      </w:r>
-      <w:r>
-        <w:rPr>
-          <w:i/>
-        </w:rPr>
-        <w:t>ental</w:t>
-      </w:r>
-      <w:proofErr w:type="gramEnd"/>
-      <w:r>
-        <w:rPr>
-          <w:i/>
-        </w:rPr>
-        <w:t xml:space="preserve"> implant crown </w:t>
-      </w:r>
-      <w:r>
-        <w:rPr>
-          <w:b/>
-        </w:rPr>
-        <w:t>part of</w:t>
-      </w:r>
-      <w:r>
-        <w:rPr>
-          <w:i/>
-        </w:rPr>
-        <w:t xml:space="preserve"> :prosthetic tooth </w:t>
-      </w:r>
-    </w:p>
-    <w:p>
-      <w:pPr>
-        <w:rPr>
-          <w:i/>
-        </w:rPr>
-      </w:pPr>
-      <w:proofErr w:type="gramStart"/>
-      <w:r>
-        <w:rPr>
-          <w:i/>
-        </w:rPr>
-        <w:t>:material</w:t>
-      </w:r>
-      <w:proofErr w:type="gramEnd"/>
-      <w:r>
-        <w:t xml:space="preserve"> </w:t>
-      </w:r>
-      <w:r>
-        <w:rPr>
-          <w:b/>
-        </w:rPr>
-        <w:t>part of</w:t>
-      </w:r>
-      <w:r>
-        <w:t xml:space="preserve"> </w:t>
-      </w:r>
-      <w:r>
-        <w:rPr>
-          <w:i/>
-        </w:rPr>
-        <w:t>:dental implant crown</w:t>
-      </w:r>
-    </w:p>
-    <w:p>
-      <w:proofErr w:type="gramStart"/>
-      <w:r>
-        <w:rPr>
-          <w:i/>
-        </w:rPr>
-        <w:t>:prosthetic</w:t>
-      </w:r>
-      <w:proofErr w:type="gramEnd"/>
-      <w:r>
-        <w:rPr>
-          <w:i/>
-        </w:rPr>
-        <w:t xml:space="preserve"> tooth</w:t>
-      </w:r>
-      <w:r>
-        <w:t xml:space="preserve"> </w:t>
-      </w:r>
-      <w:r>
-        <w:rPr>
-          <w:b/>
-        </w:rPr>
-        <w:t>part of</w:t>
-      </w:r>
-      <w:r>
-        <w:rPr>
-          <w:i/>
-        </w:rPr>
-        <w:t xml:space="preserve"> :</w:t>
-      </w:r>
-      <w:r>
-        <w:rPr>
-          <w:i/>
-        </w:rPr>
-        <w:t>patient</w:t>
-      </w:r>
-    </w:p>
-    <w:p>
-      <w:pPr>
-        <w:rPr>
-          <w:i/>
-        </w:rPr>
-      </w:pPr>
-    </w:p>
-    <w:p>
-      <w:pPr>
-        <w:rPr>
-          <w:b/>
-        </w:rPr>
-      </w:pPr>
-      <w:r>
-        <w:rPr>
-          <w:b/>
-          <w:i/>
-        </w:rPr>
-        <w:t xml:space="preserve">- </w:t>
-      </w:r>
-      <w:r>
-        <w:rPr>
-          <w:b/>
-        </w:rPr>
-        <w:t>De</w:t>
-      </w:r>
-      <w:r>
-        <w:rPr>
-          <w:b/>
-        </w:rPr>
-        <w:t xml:space="preserve">clare restoration procedure, </w:t>
-      </w:r>
-      <w:r>
-        <w:rPr>
-          <w:b/>
-        </w:rPr>
-        <w:t>when it occurred</w:t>
-      </w:r>
-      <w:r>
-        <w:rPr>
-          <w:b/>
-        </w:rPr>
-        <w:t>, and the</w:t>
-      </w:r>
-      <w:r>
-        <w:rPr>
-          <w:b/>
-        </w:rPr>
-        <w:t xml:space="preserve"> visit it is part of</w:t>
-      </w:r>
-    </w:p>
-    <w:p>
-      <w:proofErr w:type="gramStart"/>
-      <w:r>
-        <w:rPr>
-          <w:i/>
-        </w:rPr>
-        <w:t>:</w:t>
-      </w:r>
-      <w:r>
-        <w:rPr>
-          <w:i/>
-        </w:rPr>
-        <w:t>visit</w:t>
-      </w:r>
-      <w:proofErr w:type="gramEnd"/>
-      <w:r>
-        <w:rPr>
-          <w:i/>
-        </w:rPr>
-        <w:t xml:space="preserve"> </w:t>
-      </w:r>
-      <w:proofErr w:type="spellStart"/>
+    </w:p>
+    <w:p>
+      <w:pPr>
+        <w:rPr>
+          <w:i/>
+        </w:rPr>
+      </w:pPr>
+    </w:p>
+    <w:p>
+      <w:pPr>
+        <w:rPr>
+          <w:b/>
+        </w:rPr>
+      </w:pPr>
+      <w:r>
+        <w:rPr>
+          <w:b/>
+        </w:rPr>
+        <w:t>- Declare CDT code and what it is about</w:t>
+      </w:r>
+    </w:p>
+    <w:p>
+      <w:r>
+        <w:rPr>
+          <w:i/>
+        </w:rPr>
+        <w:t>:</w:t>
+      </w:r>
+      <w:r>
+        <w:rPr>
+          <w:i/>
+        </w:rPr>
+        <w:t>cdt code</w:t>
+      </w:r>
+      <w:r>
+        <w:t xml:space="preserve"> </w:t>
+      </w:r>
       <w:r>
         <w:rPr>
           <w:b/>
         </w:rPr>
         <w:t>rdf:type</w:t>
       </w:r>
-      <w:proofErr w:type="spellEnd"/>
-      <w:r>
-        <w:rPr>
-          <w:b/>
-        </w:rPr>
-        <w:t xml:space="preserve"> </w:t>
-      </w:r>
-      <w:r>
-        <w:t>:</w:t>
-      </w:r>
-      <w:r>
-        <w:t>Dental Visit</w:t>
-      </w:r>
-    </w:p>
-    <w:p>
-      <w:proofErr w:type="gramStart"/>
+      <w:r>
+        <w:rPr>
+          <w:b/>
+        </w:rPr>
+        <w:t xml:space="preserve"> </w:t>
+      </w:r>
+      <w:r>
+        <w:t>:</w:t>
+      </w:r>
+      <w:r>
+        <w:t>Billing Code **</w:t>
+      </w:r>
+    </w:p>
+    <w:p>
+      <w:pPr>
+        <w:rPr>
+          <w:i/>
+        </w:rPr>
+      </w:pPr>
+      <w:r>
+        <w:rPr>
+          <w:i/>
+        </w:rPr>
+        <w:t>:</w:t>
+      </w:r>
+      <w:r>
+        <w:rPr>
+          <w:i/>
+        </w:rPr>
+        <w:t>cdt code</w:t>
+      </w:r>
+      <w:r>
+        <w:t xml:space="preserve"> </w:t>
+      </w:r>
+      <w:r>
+        <w:rPr>
+          <w:b/>
+        </w:rPr>
+        <w:t>is about</w:t>
+      </w:r>
+      <w:r>
+        <w:t xml:space="preserve"> </w:t>
+      </w:r>
       <w:r>
         <w:rPr>
           <w:i/>
@@ -540,434 +828,11 @@
         </w:rPr>
         <w:t>procedure</w:t>
       </w:r>
-      <w:proofErr w:type="gramEnd"/>
-      <w:r>
-        <w:rPr>
-          <w:i/>
-        </w:rPr>
-        <w:t xml:space="preserve"> </w:t>
-      </w:r>
-      <w:proofErr w:type="spellStart"/>
-      <w:r>
-        <w:rPr>
-          <w:b/>
-        </w:rPr>
-        <w:t>rdf:type</w:t>
-      </w:r>
-      <w:proofErr w:type="spellEnd"/>
-      <w:r>
-        <w:rPr>
-          <w:b/>
-        </w:rPr>
-        <w:t xml:space="preserve"> </w:t>
-      </w:r>
-      <w:r>
-        <w:t>:</w:t>
-      </w:r>
-      <w:r>
-        <w:t>Dental Implant Procedure</w:t>
-      </w:r>
-      <w:r>
-        <w:t>**</w:t>
-      </w:r>
-    </w:p>
-    <w:p>
-      <w:pPr>
-        <w:rPr>
-          <w:i/>
-        </w:rPr>
-      </w:pPr>
-      <w:proofErr w:type="gramStart"/>
-      <w:r>
-        <w:rPr>
-          <w:i/>
-        </w:rPr>
-        <w:t>:</w:t>
-      </w:r>
-      <w:r>
-        <w:rPr>
-          <w:i/>
-        </w:rPr>
-        <w:t>procedure</w:t>
-      </w:r>
-      <w:proofErr w:type="gramEnd"/>
-      <w:r>
-        <w:rPr>
-          <w:i/>
-        </w:rPr>
-        <w:t xml:space="preserve"> </w:t>
-      </w:r>
-      <w:r>
-        <w:rPr>
-          <w:b/>
-        </w:rPr>
-        <w:t xml:space="preserve">part of </w:t>
-      </w:r>
-      <w:r>
-        <w:rPr>
-          <w:i/>
-        </w:rPr>
-        <w:t>:</w:t>
-      </w:r>
-      <w:r>
-        <w:rPr>
-          <w:i/>
-        </w:rPr>
-        <w:t>visit</w:t>
-      </w:r>
-    </w:p>
-    <w:p>
-      <w:proofErr w:type="gramStart"/>
-      <w:r>
-        <w:rPr>
-          <w:i/>
-        </w:rPr>
-        <w:t>:</w:t>
-      </w:r>
-      <w:r>
-        <w:rPr>
-          <w:i/>
-        </w:rPr>
-        <w:t>procedure</w:t>
-      </w:r>
-      <w:proofErr w:type="gramEnd"/>
-      <w:r>
-        <w:rPr>
-          <w:i/>
-        </w:rPr>
-        <w:t xml:space="preserve"> </w:t>
-      </w:r>
-      <w:r>
-        <w:rPr>
-          <w:b/>
-        </w:rPr>
-        <w:t xml:space="preserve">occurrence date </w:t>
-      </w:r>
-      <w:r>
-        <w:t>&lt;</w:t>
-      </w:r>
-      <w:proofErr w:type="spellStart"/>
-      <w:r>
-        <w:t>xsd:dateTime</w:t>
-      </w:r>
-      <w:proofErr w:type="spellEnd"/>
-      <w:r>
-        <w:t>&gt;</w:t>
-      </w:r>
-      <w:r>
-        <w:t xml:space="preserve"> ## this is optional</w:t>
-      </w:r>
     </w:p>
     <w:p/>
     <w:p>
       <w:pPr>
         <w:rPr>
-          <w:b/>
-        </w:rPr>
-      </w:pPr>
-      <w:r>
-        <w:rPr>
-          <w:b/>
-        </w:rPr>
-        <w:t>- Specify the inputs and outputs of procedure</w:t>
-      </w:r>
-    </w:p>
-    <w:p>
-      <w:pPr>
-        <w:rPr>
-          <w:i/>
-        </w:rPr>
-      </w:pPr>
-      <w:proofErr w:type="gramStart"/>
-      <w:r>
-        <w:rPr>
-          <w:i/>
-        </w:rPr>
-        <w:t>:</w:t>
-      </w:r>
-      <w:r>
-        <w:rPr>
-          <w:i/>
-        </w:rPr>
-        <w:t>procedure</w:t>
-      </w:r>
-      <w:proofErr w:type="gramEnd"/>
-      <w:r>
-        <w:rPr>
-          <w:i/>
-        </w:rPr>
-        <w:t xml:space="preserve"> </w:t>
-      </w:r>
-      <w:proofErr w:type="spellStart"/>
-      <w:r>
-        <w:rPr>
-          <w:b/>
-        </w:rPr>
-        <w:t>has_specified_input</w:t>
-      </w:r>
-      <w:proofErr w:type="spellEnd"/>
-      <w:r>
-        <w:rPr>
-          <w:b/>
-        </w:rPr>
-        <w:t xml:space="preserve">  </w:t>
-      </w:r>
-      <w:r>
-        <w:rPr>
-          <w:i/>
-        </w:rPr>
-        <w:t>:material</w:t>
-      </w:r>
-      <w:r>
-        <w:rPr>
-          <w:i/>
-        </w:rPr>
-        <w:t xml:space="preserve"> </w:t>
-      </w:r>
-      <w:r>
-        <w:rPr>
-          <w:b/>
-          <w:color w:val="FF0000"/>
-        </w:rPr>
-        <w:t>NB: There are more than one.</w:t>
-      </w:r>
-    </w:p>
-    <w:p>
-      <w:pPr>
-        <w:rPr>
-          <w:i/>
-        </w:rPr>
-      </w:pPr>
-      <w:proofErr w:type="gramStart"/>
-      <w:r>
-        <w:rPr>
-          <w:i/>
-        </w:rPr>
-        <w:t>:</w:t>
-      </w:r>
-      <w:r>
-        <w:rPr>
-          <w:i/>
-        </w:rPr>
-        <w:t>procedure</w:t>
-      </w:r>
-      <w:proofErr w:type="gramEnd"/>
-      <w:r>
-        <w:rPr>
-          <w:i/>
-        </w:rPr>
-        <w:t xml:space="preserve"> </w:t>
-      </w:r>
-      <w:proofErr w:type="spellStart"/>
-      <w:r>
-        <w:rPr>
-          <w:b/>
-        </w:rPr>
-        <w:t>has_specified_input</w:t>
-      </w:r>
-      <w:proofErr w:type="spellEnd"/>
-      <w:r>
-        <w:rPr>
-          <w:b/>
-        </w:rPr>
-        <w:t xml:space="preserve">  </w:t>
-      </w:r>
-      <w:r>
-        <w:rPr>
-          <w:i/>
-        </w:rPr>
-        <w:t>:</w:t>
-      </w:r>
-      <w:r>
-        <w:rPr>
-          <w:i/>
-        </w:rPr>
-        <w:t>provider</w:t>
-      </w:r>
-    </w:p>
-    <w:p>
-      <w:pPr>
-        <w:rPr>
-          <w:b/>
-        </w:rPr>
-      </w:pPr>
-      <w:proofErr w:type="gramStart"/>
-      <w:r>
-        <w:rPr>
-          <w:i/>
-        </w:rPr>
-        <w:t>:</w:t>
-      </w:r>
-      <w:r>
-        <w:rPr>
-          <w:i/>
-        </w:rPr>
-        <w:t>procedure</w:t>
-      </w:r>
-      <w:proofErr w:type="gramEnd"/>
-      <w:r>
-        <w:rPr>
-          <w:i/>
-        </w:rPr>
-        <w:t xml:space="preserve"> </w:t>
-      </w:r>
-      <w:proofErr w:type="spellStart"/>
-      <w:r>
-        <w:rPr>
-          <w:b/>
-        </w:rPr>
-        <w:t>has_specified_output</w:t>
-      </w:r>
-      <w:proofErr w:type="spellEnd"/>
-      <w:r>
-        <w:rPr>
-          <w:b/>
-        </w:rPr>
-        <w:t xml:space="preserve"> </w:t>
-      </w:r>
-      <w:r>
-        <w:rPr>
-          <w:i/>
-        </w:rPr>
-        <w:t>:</w:t>
-      </w:r>
-      <w:r>
-        <w:rPr>
-          <w:i/>
-        </w:rPr>
-        <w:t>dental impla</w:t>
-      </w:r>
-      <w:r>
-        <w:rPr>
-          <w:i/>
-        </w:rPr>
-        <w:t>nt crown</w:t>
-      </w:r>
-    </w:p>
-    <w:p>
-      <w:pPr>
-        <w:rPr>
-          <w:i/>
-        </w:rPr>
-      </w:pPr>
-    </w:p>
-    <w:p>
-      <w:pPr>
-        <w:rPr>
-          <w:b/>
-        </w:rPr>
-      </w:pPr>
-      <w:r>
-        <w:rPr>
-          <w:b/>
-        </w:rPr>
-        <w:t>- Declare CDT code and what it is about</w:t>
-      </w:r>
-    </w:p>
-    <w:p>
-      <w:proofErr w:type="gramStart"/>
-      <w:r>
-        <w:rPr>
-          <w:i/>
-        </w:rPr>
-        <w:t>:</w:t>
-      </w:r>
-      <w:proofErr w:type="spellStart"/>
-      <w:r>
-        <w:rPr>
-          <w:i/>
-        </w:rPr>
-        <w:t>cdt</w:t>
-      </w:r>
-      <w:proofErr w:type="spellEnd"/>
-      <w:proofErr w:type="gramEnd"/>
-      <w:r>
-        <w:rPr>
-          <w:i/>
-        </w:rPr>
-        <w:t xml:space="preserve"> code</w:t>
-      </w:r>
-      <w:r>
-        <w:t xml:space="preserve"> </w:t>
-      </w:r>
-      <w:proofErr w:type="spellStart"/>
-      <w:r>
-        <w:rPr>
-          <w:b/>
-        </w:rPr>
-        <w:t>rdf:type</w:t>
-      </w:r>
-      <w:proofErr w:type="spellEnd"/>
-      <w:r>
-        <w:rPr>
-          <w:b/>
-        </w:rPr>
-        <w:t xml:space="preserve"> </w:t>
-      </w:r>
-      <w:r>
-        <w:t>:</w:t>
-      </w:r>
-      <w:r>
-        <w:t>Billing Code **</w:t>
-      </w:r>
-    </w:p>
-    <w:p>
-      <w:pPr>
-        <w:rPr>
-          <w:i/>
-        </w:rPr>
-      </w:pPr>
-      <w:proofErr w:type="gramStart"/>
-      <w:r>
-        <w:rPr>
-          <w:i/>
-        </w:rPr>
-        <w:t>:</w:t>
-      </w:r>
-      <w:proofErr w:type="spellStart"/>
-      <w:r>
-        <w:rPr>
-          <w:i/>
-        </w:rPr>
-        <w:t>cdt</w:t>
-      </w:r>
-      <w:proofErr w:type="spellEnd"/>
-      <w:proofErr w:type="gramEnd"/>
-      <w:r>
-        <w:rPr>
-          <w:i/>
-        </w:rPr>
-        <w:t xml:space="preserve"> code</w:t>
-      </w:r>
-      <w:r>
-        <w:t xml:space="preserve"> </w:t>
-      </w:r>
-      <w:r>
-        <w:rPr>
-          <w:b/>
-        </w:rPr>
-        <w:t>is about</w:t>
-      </w:r>
-      <w:r>
-        <w:t xml:space="preserve"> </w:t>
-      </w:r>
-      <w:r>
-        <w:rPr>
-          <w:i/>
-        </w:rPr>
-        <w:t>:</w:t>
-      </w:r>
-      <w:r>
-        <w:rPr>
-          <w:i/>
-        </w:rPr>
-        <w:t>procedure</w:t>
-      </w:r>
-    </w:p>
-    <w:p/>
-    <w:p>
-      <w:pPr>
-        <w:rPr>
           <w:rFonts w:cs="Times New Roman"/>
           <w:b/>
         </w:rPr>
@@ -987,21 +852,12 @@
           <w:i/>
         </w:rPr>
       </w:pPr>
-      <w:proofErr w:type="gramStart"/>
-      <w:r>
-        <w:rPr>
-          <w:rFonts w:cs="Times New Roman"/>
-          <w:i/>
-        </w:rPr>
-        <w:t>:material</w:t>
-      </w:r>
-      <w:proofErr w:type="gramEnd"/>
-      <w:r>
-        <w:rPr>
-          <w:rFonts w:cs="Times New Roman"/>
-          <w:i/>
-        </w:rPr>
-        <w:t xml:space="preserve"> </w:t>
+      <w:r>
+        <w:rPr>
+          <w:rFonts w:cs="Times New Roman"/>
+          <w:i/>
+        </w:rPr>
+        <w:t xml:space="preserve">:material </w:t>
       </w:r>
       <w:r>
         <w:rPr>
@@ -1043,19 +899,11 @@
           <w:rFonts w:cs="Times New Roman"/>
         </w:rPr>
       </w:pPr>
-      <w:proofErr w:type="gramStart"/>
-      <w:r>
-        <w:rPr>
-          <w:i/>
-        </w:rPr>
-        <w:t>:prosthetic</w:t>
-      </w:r>
-      <w:proofErr w:type="gramEnd"/>
-      <w:r>
-        <w:rPr>
-          <w:i/>
-        </w:rPr>
-        <w:t xml:space="preserve"> tooth</w:t>
+      <w:r>
+        <w:rPr>
+          <w:i/>
+        </w:rPr>
+        <w:t>:prosthetic tooth</w:t>
       </w:r>
       <w:r>
         <w:t xml:space="preserve"> </w:t>
@@ -1095,25 +943,17 @@
       </w:r>
     </w:p>
     <w:p>
-      <w:proofErr w:type="gramStart"/>
-      <w:r>
-        <w:rPr>
-          <w:i/>
-        </w:rPr>
-        <w:t>:</w:t>
-      </w:r>
-      <w:r>
-        <w:rPr>
-          <w:i/>
-        </w:rPr>
-        <w:t>dental</w:t>
-      </w:r>
-      <w:proofErr w:type="gramEnd"/>
-      <w:r>
-        <w:rPr>
-          <w:i/>
-        </w:rPr>
-        <w:t xml:space="preserve"> implant </w:t>
+      <w:r>
+        <w:rPr>
+          <w:i/>
+        </w:rPr>
+        <w:t>:</w:t>
+      </w:r>
+      <w:r>
+        <w:rPr>
+          <w:i/>
+        </w:rPr>
+        <w:t xml:space="preserve">dental implant </w:t>
       </w:r>
       <w:r>
         <w:rPr>
@@ -1165,19 +1005,11 @@
           <w:i/>
         </w:rPr>
       </w:pPr>
-      <w:proofErr w:type="gramStart"/>
-      <w:r>
-        <w:rPr>
-          <w:i/>
-        </w:rPr>
-        <w:t>:fixed</w:t>
-      </w:r>
-      <w:proofErr w:type="gramEnd"/>
-      <w:r>
-        <w:rPr>
-          <w:i/>
-        </w:rPr>
-        <w:t xml:space="preserve"> denture</w:t>
+      <w:r>
+        <w:rPr>
+          <w:i/>
+        </w:rPr>
+        <w:t>:fixed denture</w:t>
       </w:r>
       <w:r>
         <w:t xml:space="preserve"> </w:t>
@@ -1223,21 +1055,12 @@
           <w:i/>
         </w:rPr>
       </w:pPr>
-      <w:proofErr w:type="gramStart"/>
-      <w:r>
-        <w:rPr>
-          <w:rFonts w:cs="Times New Roman"/>
-          <w:i/>
-        </w:rPr>
-        <w:t>:patient</w:t>
-      </w:r>
-      <w:proofErr w:type="gramEnd"/>
-      <w:r>
-        <w:rPr>
-          <w:rFonts w:cs="Times New Roman"/>
-          <w:i/>
-        </w:rPr>
-        <w:t xml:space="preserve"> </w:t>
+      <w:r>
+        <w:rPr>
+          <w:rFonts w:cs="Times New Roman"/>
+          <w:i/>
+        </w:rPr>
+        <w:t xml:space="preserve">:patient </w:t>
       </w:r>
       <w:r>
         <w:rPr>
@@ -1280,21 +1103,12 @@
           <w:i/>
         </w:rPr>
       </w:pPr>
-      <w:proofErr w:type="gramStart"/>
-      <w:r>
-        <w:rPr>
-          <w:rFonts w:cs="Times New Roman"/>
-          <w:i/>
-        </w:rPr>
-        <w:t>:provider</w:t>
-      </w:r>
-      <w:proofErr w:type="gramEnd"/>
-      <w:r>
-        <w:rPr>
-          <w:rFonts w:cs="Times New Roman"/>
-          <w:i/>
-        </w:rPr>
-        <w:t xml:space="preserve"> </w:t>
+      <w:r>
+        <w:rPr>
+          <w:rFonts w:cs="Times New Roman"/>
+          <w:i/>
+        </w:rPr>
+        <w:t xml:space="preserve">:provider </w:t>
       </w:r>
       <w:r>
         <w:rPr>
@@ -1337,21 +1151,12 @@
           <w:i/>
         </w:rPr>
       </w:pPr>
-      <w:proofErr w:type="gramStart"/>
-      <w:r>
-        <w:rPr>
-          <w:rFonts w:cs="Times New Roman"/>
-          <w:i/>
-        </w:rPr>
-        <w:t>:visit</w:t>
-      </w:r>
-      <w:proofErr w:type="gramEnd"/>
-      <w:r>
-        <w:rPr>
-          <w:rFonts w:cs="Times New Roman"/>
-          <w:i/>
-        </w:rPr>
-        <w:t xml:space="preserve"> </w:t>
+      <w:r>
+        <w:rPr>
+          <w:rFonts w:cs="Times New Roman"/>
+          <w:i/>
+        </w:rPr>
+        <w:t xml:space="preserve">:visit </w:t>
       </w:r>
       <w:r>
         <w:rPr>
@@ -1394,21 +1199,12 @@
           <w:i/>
         </w:rPr>
       </w:pPr>
-      <w:proofErr w:type="gramStart"/>
-      <w:r>
-        <w:rPr>
-          <w:rFonts w:cs="Times New Roman"/>
-          <w:i/>
-        </w:rPr>
-        <w:t>:procedure</w:t>
-      </w:r>
-      <w:proofErr w:type="gramEnd"/>
-      <w:r>
-        <w:rPr>
-          <w:rFonts w:cs="Times New Roman"/>
-          <w:i/>
-        </w:rPr>
-        <w:t xml:space="preserve"> </w:t>
+      <w:r>
+        <w:rPr>
+          <w:rFonts w:cs="Times New Roman"/>
+          <w:i/>
+        </w:rPr>
+        <w:t xml:space="preserve">:procedure </w:t>
       </w:r>
       <w:r>
         <w:rPr>
@@ -1451,30 +1247,12 @@
           <w:i/>
         </w:rPr>
       </w:pPr>
-      <w:proofErr w:type="gramStart"/>
-      <w:r>
-        <w:rPr>
-          <w:rFonts w:cs="Times New Roman"/>
-          <w:i/>
-        </w:rPr>
-        <w:t>:</w:t>
-      </w:r>
-      <w:proofErr w:type="spellStart"/>
-      <w:r>
-        <w:rPr>
-          <w:rFonts w:cs="Times New Roman"/>
-          <w:i/>
-        </w:rPr>
-        <w:t>cdt</w:t>
-      </w:r>
-      <w:proofErr w:type="spellEnd"/>
-      <w:proofErr w:type="gramEnd"/>
-      <w:r>
-        <w:rPr>
-          <w:rFonts w:cs="Times New Roman"/>
-          <w:i/>
-        </w:rPr>
-        <w:t xml:space="preserve"> </w:t>
+      <w:r>
+        <w:rPr>
+          <w:rFonts w:cs="Times New Roman"/>
+          <w:i/>
+        </w:rPr>
+        <w:t xml:space="preserve">:cdt </w:t>
       </w:r>
       <w:r>
         <w:rPr>

</xml_diff>